<commit_message>
touchups, mainly working in hardware atm
</commit_message>
<xml_diff>
--- a/Documents/Project Portfolio.docx
+++ b/Documents/Project Portfolio.docx
@@ -244,274 +244,16 @@
     </w:p>
     <w:p>
       <w:pPr>
-        <w:jc w:val="center"/>
-        <w:rPr>
-          <w:sz w:val="24"/>
-          <w:szCs w:val="24"/>
-        </w:rPr>
-      </w:pPr>
-    </w:p>
-    <w:p>
-      <w:pPr>
-        <w:jc w:val="center"/>
-        <w:rPr>
-          <w:sz w:val="24"/>
-          <w:szCs w:val="24"/>
-        </w:rPr>
-      </w:pPr>
-    </w:p>
-    <w:p>
-      <w:pPr>
-        <w:jc w:val="center"/>
-        <w:rPr>
-          <w:sz w:val="24"/>
-          <w:szCs w:val="24"/>
-        </w:rPr>
-      </w:pPr>
-    </w:p>
-    <w:p>
-      <w:pPr>
-        <w:jc w:val="center"/>
-        <w:rPr>
-          <w:noProof/>
-          <w:sz w:val="28"/>
-          <w:szCs w:val="28"/>
-        </w:rPr>
-      </w:pPr>
-      <w:r>
-        <w:rPr>
-          <w:noProof/>
-          <w:sz w:val="28"/>
-          <w:szCs w:val="28"/>
-        </w:rPr>
-        <w:t>Contributors</w:t>
-      </w:r>
-    </w:p>
-    <w:tbl>
-      <w:tblPr>
-        <w:tblStyle w:val="TableGrid"/>
-        <w:tblW w:w="0" w:type="auto"/>
-        <w:tblBorders>
-          <w:top w:val="single" w:sz="4" w:space="0" w:color="FFFFFF" w:themeColor="background1"/>
-          <w:left w:val="single" w:sz="4" w:space="0" w:color="FFFFFF" w:themeColor="background1"/>
-          <w:bottom w:val="single" w:sz="4" w:space="0" w:color="FFFFFF" w:themeColor="background1"/>
-          <w:right w:val="single" w:sz="4" w:space="0" w:color="FFFFFF" w:themeColor="background1"/>
-          <w:insideH w:val="single" w:sz="4" w:space="0" w:color="FFFFFF" w:themeColor="background1"/>
-          <w:insideV w:val="single" w:sz="4" w:space="0" w:color="FFFFFF" w:themeColor="background1"/>
-        </w:tblBorders>
-        <w:tblLook w:val="04A0" w:firstRow="1" w:lastRow="0" w:firstColumn="1" w:lastColumn="0" w:noHBand="0" w:noVBand="1"/>
-      </w:tblPr>
-      <w:tblGrid>
-        <w:gridCol w:w="1555"/>
-        <w:gridCol w:w="1860"/>
-        <w:gridCol w:w="6655"/>
-      </w:tblGrid>
-      <w:tr>
-        <w:tc>
-          <w:tcPr>
-            <w:tcW w:w="1555" w:type="dxa"/>
-          </w:tcPr>
-          <w:p>
-            <w:pPr>
-              <w:rPr>
-                <w:noProof/>
-              </w:rPr>
-            </w:pPr>
-          </w:p>
-        </w:tc>
-        <w:tc>
-          <w:tcPr>
-            <w:tcW w:w="1860" w:type="dxa"/>
-          </w:tcPr>
-          <w:p>
-            <w:pPr>
-              <w:rPr>
-                <w:noProof/>
-              </w:rPr>
-            </w:pPr>
-          </w:p>
-        </w:tc>
-        <w:tc>
-          <w:tcPr>
-            <w:tcW w:w="6655" w:type="dxa"/>
-          </w:tcPr>
-          <w:p>
-            <w:pPr>
-              <w:rPr>
-                <w:noProof/>
-              </w:rPr>
-            </w:pPr>
-          </w:p>
-        </w:tc>
-      </w:tr>
-      <w:tr>
-        <w:tc>
-          <w:tcPr>
-            <w:tcW w:w="1555" w:type="dxa"/>
-          </w:tcPr>
-          <w:p>
-            <w:pPr>
-              <w:rPr>
-                <w:noProof/>
-                <w:sz w:val="24"/>
-                <w:szCs w:val="24"/>
-              </w:rPr>
-            </w:pPr>
-          </w:p>
-        </w:tc>
-        <w:tc>
-          <w:tcPr>
-            <w:tcW w:w="1860" w:type="dxa"/>
-          </w:tcPr>
-          <w:p>
-            <w:pPr>
-              <w:rPr>
-                <w:noProof/>
-                <w:sz w:val="24"/>
-                <w:szCs w:val="24"/>
-              </w:rPr>
-            </w:pPr>
-            <w:r>
-              <w:rPr>
-                <w:noProof/>
-                <w:sz w:val="24"/>
-                <w:szCs w:val="24"/>
-              </w:rPr>
-              <w:t xml:space="preserve">   Anton Zaytzev</w:t>
-            </w:r>
-          </w:p>
-        </w:tc>
-        <w:tc>
-          <w:tcPr>
-            <w:tcW w:w="6655" w:type="dxa"/>
-          </w:tcPr>
-          <w:p>
-            <w:pPr>
-              <w:pStyle w:val="ListParagraph"/>
-              <w:numPr>
-                <w:ilvl w:val="0"/>
-                <w:numId w:val="1"/>
-              </w:numPr>
-              <w:rPr>
-                <w:noProof/>
-                <w:sz w:val="24"/>
-                <w:szCs w:val="24"/>
-              </w:rPr>
-            </w:pPr>
-            <w:r>
-              <w:rPr>
-                <w:noProof/>
-                <w:sz w:val="24"/>
-                <w:szCs w:val="24"/>
-              </w:rPr>
-              <w:t xml:space="preserve">     </w:t>
-            </w:r>
-            <w:r>
-              <w:rPr>
-                <w:noProof/>
-                <w:sz w:val="24"/>
-                <w:szCs w:val="24"/>
-              </w:rPr>
-              <w:t>Reed College</w:t>
-            </w:r>
-          </w:p>
-        </w:tc>
-      </w:tr>
-      <w:tr>
-        <w:tc>
-          <w:tcPr>
-            <w:tcW w:w="1555" w:type="dxa"/>
-          </w:tcPr>
-          <w:p>
-            <w:pPr>
-              <w:rPr>
-                <w:noProof/>
-                <w:sz w:val="24"/>
-                <w:szCs w:val="24"/>
-              </w:rPr>
-            </w:pPr>
-          </w:p>
-        </w:tc>
-        <w:tc>
-          <w:tcPr>
-            <w:tcW w:w="1860" w:type="dxa"/>
-          </w:tcPr>
-          <w:p>
-            <w:pPr>
-              <w:rPr>
-                <w:noProof/>
-                <w:sz w:val="24"/>
-                <w:szCs w:val="24"/>
-              </w:rPr>
-            </w:pPr>
-            <w:r>
-              <w:rPr>
-                <w:noProof/>
-                <w:sz w:val="24"/>
-                <w:szCs w:val="24"/>
-              </w:rPr>
-              <w:t xml:space="preserve">   Sam Ragsdale</w:t>
-            </w:r>
-          </w:p>
-        </w:tc>
-        <w:tc>
-          <w:tcPr>
-            <w:tcW w:w="6655" w:type="dxa"/>
-          </w:tcPr>
-          <w:p>
-            <w:pPr>
-              <w:pStyle w:val="ListParagraph"/>
-              <w:numPr>
-                <w:ilvl w:val="0"/>
-                <w:numId w:val="1"/>
-              </w:numPr>
-              <w:rPr>
-                <w:noProof/>
-                <w:sz w:val="24"/>
-                <w:szCs w:val="24"/>
-              </w:rPr>
-            </w:pPr>
-            <w:r>
-              <w:rPr>
-                <w:noProof/>
-                <w:sz w:val="24"/>
-                <w:szCs w:val="24"/>
-              </w:rPr>
-              <w:t xml:space="preserve">     </w:t>
-            </w:r>
-            <w:r>
-              <w:rPr>
-                <w:noProof/>
-                <w:sz w:val="24"/>
-                <w:szCs w:val="24"/>
-              </w:rPr>
-              <w:t>Washington University in St. Louis</w:t>
-            </w:r>
-          </w:p>
-        </w:tc>
-      </w:tr>
-    </w:tbl>
-    <w:p>
-      <w:pPr>
-        <w:rPr>
-          <w:noProof/>
-        </w:rPr>
-      </w:pPr>
-    </w:p>
-    <w:p>
-      <w:pPr>
-        <w:rPr>
-          <w:noProof/>
-        </w:rPr>
-      </w:pPr>
-    </w:p>
-    <w:p>
-      <w:pPr>
-        <w:jc w:val="center"/>
         <w:rPr>
           <w14:reflection w14:blurRad="6350" w14:stA="60000" w14:stPos="0" w14:endA="900" w14:endPos="58000" w14:dist="0" w14:dir="5400000" w14:fadeDir="5400000" w14:sx="100000" w14:sy="-100000" w14:kx="0" w14:ky="0" w14:algn="bl"/>
         </w:rPr>
       </w:pPr>
+      <w:r>
+        <w:rPr>
+          <w14:reflection w14:blurRad="6350" w14:stA="60000" w14:stPos="0" w14:endA="900" w14:endPos="58000" w14:dist="0" w14:dir="5400000" w14:fadeDir="5400000" w14:sx="100000" w14:sy="-100000" w14:kx="0" w14:ky="0" w14:algn="bl"/>
+        </w:rPr>
+        <w:br w:type="page"/>
+      </w:r>
     </w:p>
     <w:p>
       <w:pPr>
@@ -553,39 +295,55 @@
           <w:sz w:val="28"/>
           <w:szCs w:val="28"/>
         </w:rPr>
-        <w:t>easoning behind this project is simply my interest in building stuff</w:t>
-      </w:r>
-      <w:r>
-        <w:rPr>
-          <w:rFonts w:cstheme="minorHAnsi"/>
-          <w:sz w:val="28"/>
-          <w:szCs w:val="28"/>
-        </w:rPr>
-        <w:t>, as well as somethi</w:t>
-      </w:r>
-      <w:r>
-        <w:rPr>
-          <w:rFonts w:cstheme="minorHAnsi"/>
-          <w:sz w:val="28"/>
-          <w:szCs w:val="28"/>
-        </w:rPr>
-        <w:t>ng akin to being able to ride my own resume to a job interview. B</w:t>
-      </w:r>
-      <w:r>
-        <w:rPr>
-          <w:rFonts w:cstheme="minorHAnsi"/>
-          <w:sz w:val="28"/>
-          <w:szCs w:val="28"/>
-        </w:rPr>
-        <w:t>ut</w:t>
-      </w:r>
-      <w:r>
-        <w:rPr>
-          <w:rFonts w:cstheme="minorHAnsi"/>
-          <w:sz w:val="28"/>
-          <w:szCs w:val="28"/>
-        </w:rPr>
-        <w:t xml:space="preserve"> the</w:t>
+        <w:t>easoning behind this project</w:t>
+      </w:r>
+      <w:r>
+        <w:rPr>
+          <w:rFonts w:cstheme="minorHAnsi"/>
+          <w:sz w:val="28"/>
+          <w:szCs w:val="28"/>
+        </w:rPr>
+        <w:t xml:space="preserve"> it is a natural progression of my interest in longboard and previous mechanics experience, </w:t>
+      </w:r>
+      <w:r>
+        <w:rPr>
+          <w:rFonts w:cstheme="minorHAnsi"/>
+          <w:sz w:val="28"/>
+          <w:szCs w:val="28"/>
+        </w:rPr>
+        <w:t xml:space="preserve">as well as </w:t>
+      </w:r>
+      <w:r>
+        <w:rPr>
+          <w:rFonts w:cstheme="minorHAnsi"/>
+          <w:sz w:val="28"/>
+          <w:szCs w:val="28"/>
+        </w:rPr>
+        <w:t>making a resume that I can literally ride to an interview</w:t>
+      </w:r>
+      <w:r>
+        <w:rPr>
+          <w:rFonts w:cstheme="minorHAnsi"/>
+          <w:sz w:val="28"/>
+          <w:szCs w:val="28"/>
+        </w:rPr>
+        <w:t xml:space="preserve">. </w:t>
+      </w:r>
+      <w:r>
+        <w:rPr>
+          <w:rFonts w:cstheme="minorHAnsi"/>
+          <w:sz w:val="28"/>
+          <w:szCs w:val="28"/>
+        </w:rPr>
+        <w:t xml:space="preserve">However, </w:t>
+      </w:r>
+      <w:r>
+        <w:rPr>
+          <w:rFonts w:cstheme="minorHAnsi"/>
+          <w:sz w:val="28"/>
+          <w:szCs w:val="28"/>
+        </w:rPr>
+        <w:t>the</w:t>
       </w:r>
       <w:r>
         <w:rPr>
@@ -625,14 +383,6 @@
           <w:sz w:val="28"/>
           <w:szCs w:val="28"/>
         </w:rPr>
-        <w:t xml:space="preserve"> to</w:t>
-      </w:r>
-      <w:r>
-        <w:rPr>
-          <w:rFonts w:cstheme="minorHAnsi"/>
-          <w:sz w:val="28"/>
-          <w:szCs w:val="28"/>
-        </w:rPr>
         <w:t xml:space="preserve"> </w:t>
       </w:r>
       <w:r>
@@ -641,6 +391,14 @@
           <w:sz w:val="28"/>
           <w:szCs w:val="28"/>
         </w:rPr>
+        <w:t xml:space="preserve">I want </w:t>
+      </w:r>
+      <w:r>
+        <w:rPr>
+          <w:rFonts w:cstheme="minorHAnsi"/>
+          <w:sz w:val="28"/>
+          <w:szCs w:val="28"/>
+        </w:rPr>
         <w:t xml:space="preserve">build something so outrageous </w:t>
       </w:r>
       <w:r>
@@ -649,18 +407,16 @@
           <w:sz w:val="28"/>
           <w:szCs w:val="28"/>
         </w:rPr>
-        <w:t xml:space="preserve">it would stink of </w:t>
-      </w:r>
-      <w:proofErr w:type="spellStart"/>
-      <w:r>
-        <w:rPr>
-          <w:rFonts w:cstheme="minorHAnsi"/>
-          <w:sz w:val="28"/>
-          <w:szCs w:val="28"/>
-        </w:rPr>
-        <w:t>Snowcrash</w:t>
-      </w:r>
-      <w:proofErr w:type="spellEnd"/>
+        <w:t xml:space="preserve">it </w:t>
+      </w:r>
+      <w:r>
+        <w:rPr>
+          <w:rFonts w:cstheme="minorHAnsi"/>
+          <w:sz w:val="28"/>
+          <w:szCs w:val="28"/>
+        </w:rPr>
+        <w:t>exists only in a Neal Stevenson universe</w:t>
+      </w:r>
       <w:r>
         <w:rPr>
           <w:rFonts w:cstheme="minorHAnsi"/>
@@ -845,15 +601,23 @@
           <w:sz w:val="28"/>
           <w:szCs w:val="28"/>
         </w:rPr>
-        <w:t xml:space="preserve">an electric vehicle. </w:t>
-      </w:r>
-      <w:r>
-        <w:rPr>
-          <w:rFonts w:cstheme="minorHAnsi"/>
-          <w:sz w:val="28"/>
-          <w:szCs w:val="28"/>
-        </w:rPr>
-        <w:t>3 years later and 12k in, I am just starting to see the finish line.</w:t>
+        <w:t xml:space="preserve">an </w:t>
+      </w:r>
+      <w:r>
+        <w:rPr>
+          <w:rFonts w:cstheme="minorHAnsi"/>
+          <w:sz w:val="28"/>
+          <w:szCs w:val="28"/>
+        </w:rPr>
+        <w:t xml:space="preserve">electric vehicle. 3 years later </w:t>
+      </w:r>
+      <w:r>
+        <w:rPr>
+          <w:rFonts w:cstheme="minorHAnsi"/>
+          <w:sz w:val="28"/>
+          <w:szCs w:val="28"/>
+        </w:rPr>
+        <w:t>I am just starting to see the finish line.</w:t>
       </w:r>
     </w:p>
     <w:p>
@@ -1195,17 +959,7 @@
           <w:sz w:val="28"/>
           <w:szCs w:val="28"/>
         </w:rPr>
-        <w:t>After a year break in the building process I se</w:t>
-      </w:r>
-      <w:bookmarkStart w:id="1" w:name="_GoBack"/>
-      <w:bookmarkEnd w:id="1"/>
-      <w:r>
-        <w:rPr>
-          <w:rFonts w:cstheme="minorHAnsi"/>
-          <w:sz w:val="28"/>
-          <w:szCs w:val="28"/>
-        </w:rPr>
-        <w:t xml:space="preserve">t out to reimagine the mechanical superstructure. </w:t>
+        <w:t xml:space="preserve">After a year break in the building process I set out to reimagine the mechanical superstructure. </w:t>
       </w:r>
     </w:p>
     <w:p>
@@ -1357,7 +1111,28 @@
           <w:sz w:val="28"/>
           <w:szCs w:val="28"/>
         </w:rPr>
-        <w:t>2014-2015</w:t>
+        <w:t>201</w:t>
+      </w:r>
+      <w:r>
+        <w:rPr>
+          <w:sz w:val="28"/>
+          <w:szCs w:val="28"/>
+        </w:rPr>
+        <w:t>5</w:t>
+      </w:r>
+      <w:r>
+        <w:rPr>
+          <w:sz w:val="28"/>
+          <w:szCs w:val="28"/>
+        </w:rPr>
+        <w:t>-201</w:t>
+      </w:r>
+      <w:r>
+        <w:rPr>
+          <w:sz w:val="28"/>
+          <w:szCs w:val="28"/>
+        </w:rPr>
+        <w:t>6</w:t>
       </w:r>
     </w:p>
     <w:tbl>
@@ -1592,13 +1367,7 @@
               <w:t xml:space="preserve"> </w:t>
             </w:r>
             <w:r>
-              <w:t>V</w:t>
-            </w:r>
-            <w:r>
-              <w:t>4</w:t>
-            </w:r>
-            <w:r>
-              <w:t xml:space="preserve"> Carbon Fiber Deck</w:t>
+              <w:t>V4 Carbon Fiber Deck</w:t>
             </w:r>
           </w:p>
         </w:tc>
@@ -1611,16 +1380,7 @@
               <w:t xml:space="preserve"> </w:t>
             </w:r>
             <w:r>
-              <w:t xml:space="preserve">V2 </w:t>
-            </w:r>
-            <w:r>
-              <w:t>10W RGB</w:t>
-            </w:r>
-            <w:r>
-              <w:t>W</w:t>
-            </w:r>
-            <w:r>
-              <w:t xml:space="preserve"> Headlights, Backlights</w:t>
+              <w:t>V2 10W RGBW Headlights, Backlights</w:t>
             </w:r>
           </w:p>
         </w:tc>
@@ -1851,7 +1611,10 @@
           </w:tcPr>
           <w:p>
             <w:r>
-              <w:t>Custom Truck and Motor Assembly</w:t>
+              <w:t>V1.5</w:t>
+            </w:r>
+            <w:r>
+              <w:t xml:space="preserve"> Truck and Motor Assembly</w:t>
             </w:r>
           </w:p>
         </w:tc>
@@ -1911,6 +1674,17 @@
               <w:t xml:space="preserve">   </w:t>
             </w:r>
             <w:r>
+              <w:t>8</w:t>
+            </w:r>
+            <w:r>
+              <w:t>kW Drive train</w:t>
+            </w:r>
+          </w:p>
+          <w:p>
+            <w:r>
+              <w:t xml:space="preserve">   </w:t>
+            </w:r>
+            <w:r>
               <w:t xml:space="preserve">2 x </w:t>
             </w:r>
             <w:proofErr w:type="spellStart"/>
@@ -1924,39 +1698,39 @@
           </w:p>
           <w:p>
             <w:r>
+              <w:t xml:space="preserve">   2 x Kegel </w:t>
+            </w:r>
+            <w:proofErr w:type="spellStart"/>
+            <w:r>
+              <w:t>Orangatang</w:t>
+            </w:r>
+            <w:proofErr w:type="spellEnd"/>
+            <w:r>
+              <w:t xml:space="preserve"> 80mm Wheels</w:t>
+            </w:r>
+          </w:p>
+          <w:p>
+            <w:r>
               <w:t xml:space="preserve">   </w:t>
             </w:r>
-            <w:r>
-              <w:t xml:space="preserve">2 x Kegel </w:t>
-            </w:r>
             <w:proofErr w:type="spellStart"/>
             <w:r>
-              <w:t>Orangatang</w:t>
+              <w:t>CNCed</w:t>
             </w:r>
             <w:proofErr w:type="spellEnd"/>
             <w:r>
-              <w:t xml:space="preserve"> 80mm Wheels</w:t>
-            </w:r>
-          </w:p>
-          <w:p>
+              <w:t xml:space="preserve"> and turned at Redwood City </w:t>
+            </w:r>
+            <w:proofErr w:type="spellStart"/>
+            <w:r>
+              <w:t>Techshop</w:t>
+            </w:r>
+            <w:proofErr w:type="spellEnd"/>
+            <w:r>
+              <w:t>.</w:t>
+            </w:r>
             <w:r>
               <w:t xml:space="preserve">   </w:t>
-            </w:r>
-            <w:proofErr w:type="spellStart"/>
-            <w:r>
-              <w:t>CNCed</w:t>
-            </w:r>
-            <w:proofErr w:type="spellEnd"/>
-            <w:r>
-              <w:t xml:space="preserve"> and turned at Redwood City </w:t>
-            </w:r>
-            <w:proofErr w:type="spellStart"/>
-            <w:r>
-              <w:t>Techshop</w:t>
-            </w:r>
-            <w:proofErr w:type="spellEnd"/>
-            <w:r>
-              <w:t>.</w:t>
             </w:r>
           </w:p>
         </w:tc>
@@ -1975,27 +1749,20 @@
           <w:szCs w:val="36"/>
         </w:rPr>
         <w:lastRenderedPageBreak/>
-        <w:tab/>
+        <w:t xml:space="preserve">In the </w:t>
       </w:r>
       <w:r>
         <w:rPr>
           <w:sz w:val="36"/>
           <w:szCs w:val="36"/>
         </w:rPr>
-        <w:t xml:space="preserve">In the </w:t>
+        <w:t>P</w:t>
       </w:r>
       <w:r>
         <w:rPr>
           <w:sz w:val="36"/>
           <w:szCs w:val="36"/>
         </w:rPr>
-        <w:t>P</w:t>
-      </w:r>
-      <w:r>
-        <w:rPr>
-          <w:sz w:val="36"/>
-          <w:szCs w:val="36"/>
-        </w:rPr>
         <w:t>ipeline:</w:t>
       </w:r>
     </w:p>
@@ -2006,13 +1773,6 @@
           <w:szCs w:val="28"/>
         </w:rPr>
       </w:pPr>
-      <w:r>
-        <w:rPr>
-          <w:sz w:val="36"/>
-          <w:szCs w:val="36"/>
-        </w:rPr>
-        <w:tab/>
-      </w:r>
       <w:r>
         <w:rPr>
           <w:sz w:val="36"/>
@@ -2227,7 +1987,12 @@
               <w:t xml:space="preserve">   </w:t>
             </w:r>
             <w:r>
-              <w:t>Needs high current contacts in between the    batteries as well as the wiring from the individual cells to the BMS</w:t>
+              <w:t>64 LiFePO4 cells to deliver 200A @ 60V continuous</w:t>
+            </w:r>
+          </w:p>
+          <w:p>
+            <w:r>
+              <w:t xml:space="preserve">    </w:t>
             </w:r>
           </w:p>
         </w:tc>
@@ -2507,13 +2272,7 @@
               <w:rPr>
                 <w:noProof/>
               </w:rPr>
-              <w:t xml:space="preserve">Design and development in collaboration with </w:t>
-            </w:r>
-            <w:r>
-              <w:rPr>
-                <w:noProof/>
-              </w:rPr>
-              <w:t>Sam Ragsdale</w:t>
+              <w:t>Design and development in collaboration with Sam Ragsdale</w:t>
             </w:r>
           </w:p>
         </w:tc>
@@ -2531,7 +2290,19 @@
               <w:rPr>
                 <w:noProof/>
               </w:rPr>
-              <w:t xml:space="preserve">   Tested at 900W withought water-cooling</w:t>
+              <w:t xml:space="preserve">   Tested at 900W withou</w:t>
+            </w:r>
+            <w:r>
+              <w:rPr>
+                <w:noProof/>
+              </w:rPr>
+              <w:t>t</w:t>
+            </w:r>
+            <w:r>
+              <w:rPr>
+                <w:noProof/>
+              </w:rPr>
+              <w:t xml:space="preserve"> water-cooling</w:t>
             </w:r>
           </w:p>
           <w:p>
@@ -2565,7 +2336,6 @@
     </w:tbl>
     <w:p>
       <w:pPr>
-        <w:ind w:firstLine="720"/>
         <w:rPr>
           <w:sz w:val="36"/>
           <w:szCs w:val="36"/>
@@ -2578,15 +2348,20 @@
           <w:szCs w:val="36"/>
         </w:rPr>
         <w:lastRenderedPageBreak/>
-        <w:t>In the Near Future</w:t>
+        <w:t>I</w:t>
+      </w:r>
+      <w:r>
+        <w:rPr>
+          <w:sz w:val="36"/>
+          <w:szCs w:val="36"/>
+        </w:rPr>
+        <w:t>n the Near Future</w:t>
       </w:r>
       <w:proofErr w:type="gramEnd"/>
     </w:p>
     <w:p>
       <w:r>
         <w:tab/>
-      </w:r>
-      <w:r>
         <w:t>Headlight, Backlight enclosure</w:t>
       </w:r>
     </w:p>
@@ -2599,7 +2374,13 @@
     <w:p>
       <w:r>
         <w:tab/>
-        <w:t>Waterproofing cover</w:t>
+        <w:t>Water</w:t>
+      </w:r>
+      <w:r>
+        <w:t>-resistant</w:t>
+      </w:r>
+      <w:r>
+        <w:t xml:space="preserve"> cover</w:t>
       </w:r>
     </w:p>
     <w:p>
@@ -2613,15 +2394,12 @@
     <w:p>
       <w:r>
         <w:tab/>
-        <w:t xml:space="preserve"> </w:t>
+        <w:t xml:space="preserve">2 x V2 trucks and motor mounts for the full 16kW drive train. </w:t>
       </w:r>
     </w:p>
     <w:p/>
-    <w:p/>
-    <w:p/>
-    <w:p>
-      <w:pPr>
-        <w:ind w:firstLine="720"/>
+    <w:p>
+      <w:pPr>
         <w:rPr>
           <w:sz w:val="36"/>
           <w:szCs w:val="36"/>
@@ -2632,14 +2410,528 @@
           <w:sz w:val="36"/>
           <w:szCs w:val="36"/>
         </w:rPr>
-        <w:t>Components not designed or manufacture by project team</w:t>
-      </w:r>
-      <w:r>
+        <w:t xml:space="preserve">Learning Experience </w:t>
+      </w:r>
+    </w:p>
+    <w:p>
+      <w:pPr>
+        <w:ind w:firstLine="720"/>
+        <w:rPr>
+          <w:rFonts w:cstheme="minorHAnsi"/>
+          <w:sz w:val="28"/>
+          <w:szCs w:val="28"/>
+        </w:rPr>
+      </w:pPr>
+      <w:r>
+        <w:rPr>
+          <w:rFonts w:cstheme="minorHAnsi"/>
+          <w:sz w:val="28"/>
+          <w:szCs w:val="28"/>
+        </w:rPr>
+        <w:t xml:space="preserve">This project helped me become a full stack developer. </w:t>
+      </w:r>
+      <w:r>
+        <w:rPr>
+          <w:rFonts w:cstheme="minorHAnsi"/>
+          <w:sz w:val="28"/>
+          <w:szCs w:val="28"/>
+        </w:rPr>
+        <w:t>Having the opportunity to design and manufacture the whole project from scratch taught me to be very considerate of my design choices</w:t>
+      </w:r>
+      <w:r>
+        <w:rPr>
+          <w:rFonts w:cstheme="minorHAnsi"/>
+          <w:sz w:val="28"/>
+          <w:szCs w:val="28"/>
+        </w:rPr>
+        <w:t>;</w:t>
+      </w:r>
+      <w:r>
+        <w:rPr>
+          <w:rFonts w:cstheme="minorHAnsi"/>
+          <w:sz w:val="28"/>
+          <w:szCs w:val="28"/>
+        </w:rPr>
+        <w:t xml:space="preserve"> making sure that the hardware is compatible with the electronics and software, striking the balance between aesthetic design and ease of manufacture. To make this board a reality I had to crawl along the entire industrial process, learning the properties of plastics, metals, </w:t>
+      </w:r>
+      <w:r>
+        <w:rPr>
+          <w:rFonts w:cstheme="minorHAnsi"/>
+          <w:sz w:val="28"/>
+          <w:szCs w:val="28"/>
+        </w:rPr>
+        <w:t>composites</w:t>
+      </w:r>
+      <w:r>
+        <w:rPr>
+          <w:rFonts w:cstheme="minorHAnsi"/>
+          <w:sz w:val="28"/>
+          <w:szCs w:val="28"/>
+        </w:rPr>
+        <w:t xml:space="preserve"> and their respective postprocessing techniques. I learned to do the gritty work as well, </w:t>
+      </w:r>
+      <w:r>
+        <w:rPr>
+          <w:rFonts w:cstheme="minorHAnsi"/>
+          <w:sz w:val="28"/>
+          <w:szCs w:val="28"/>
+        </w:rPr>
+        <w:t xml:space="preserve">to </w:t>
+      </w:r>
+      <w:r>
+        <w:rPr>
+          <w:rFonts w:cstheme="minorHAnsi"/>
+          <w:sz w:val="28"/>
+          <w:szCs w:val="28"/>
+        </w:rPr>
+        <w:t>n</w:t>
+      </w:r>
+      <w:r>
+        <w:rPr>
+          <w:rFonts w:cstheme="minorHAnsi"/>
+          <w:sz w:val="28"/>
+          <w:szCs w:val="28"/>
+        </w:rPr>
+        <w:t>ot only design and build,</w:t>
+      </w:r>
+      <w:r>
+        <w:rPr>
+          <w:rFonts w:cstheme="minorHAnsi"/>
+          <w:sz w:val="28"/>
+          <w:szCs w:val="28"/>
+        </w:rPr>
+        <w:t xml:space="preserve"> but talk to PCB manufacturers, spend hours on the phone with hardware suppliers, and </w:t>
+      </w:r>
+      <w:r>
+        <w:rPr>
+          <w:rFonts w:cstheme="minorHAnsi"/>
+          <w:sz w:val="28"/>
+          <w:szCs w:val="28"/>
+        </w:rPr>
+        <w:t>read endless</w:t>
+      </w:r>
+      <w:r>
+        <w:rPr>
+          <w:rFonts w:cstheme="minorHAnsi"/>
+          <w:sz w:val="28"/>
+          <w:szCs w:val="28"/>
+        </w:rPr>
+        <w:t xml:space="preserve"> datasheets, </w:t>
+      </w:r>
+      <w:r>
+        <w:rPr>
+          <w:rFonts w:cstheme="minorHAnsi"/>
+          <w:sz w:val="28"/>
+          <w:szCs w:val="28"/>
+        </w:rPr>
+        <w:t>weigh the</w:t>
+      </w:r>
+      <w:r>
+        <w:rPr>
+          <w:rFonts w:cstheme="minorHAnsi"/>
+          <w:sz w:val="28"/>
+          <w:szCs w:val="28"/>
+        </w:rPr>
+        <w:t xml:space="preserve"> properties of different chipsets and picking pro</w:t>
+      </w:r>
+      <w:r>
+        <w:rPr>
+          <w:rFonts w:cstheme="minorHAnsi"/>
+          <w:sz w:val="28"/>
+          <w:szCs w:val="28"/>
+        </w:rPr>
+        <w:t>ducts</w:t>
+      </w:r>
+      <w:r>
+        <w:rPr>
+          <w:rFonts w:cstheme="minorHAnsi"/>
+          <w:sz w:val="28"/>
+          <w:szCs w:val="28"/>
+        </w:rPr>
+        <w:t xml:space="preserve"> that </w:t>
+      </w:r>
+      <w:r>
+        <w:rPr>
+          <w:rFonts w:cstheme="minorHAnsi"/>
+          <w:sz w:val="28"/>
+          <w:szCs w:val="28"/>
+        </w:rPr>
+        <w:t>integrate with the full stack development process.</w:t>
+      </w:r>
+    </w:p>
+    <w:p>
+      <w:pPr>
+        <w:rPr>
+          <w:rFonts w:cstheme="minorHAnsi"/>
+          <w:sz w:val="28"/>
+          <w:szCs w:val="28"/>
+        </w:rPr>
+      </w:pPr>
+      <w:r>
+        <w:rPr>
+          <w:rFonts w:cstheme="minorHAnsi"/>
+          <w:sz w:val="28"/>
+          <w:szCs w:val="28"/>
+        </w:rPr>
+        <w:tab/>
+        <w:t>The top five skills that I this project taught me:</w:t>
+      </w:r>
+    </w:p>
+    <w:p>
+      <w:pPr>
+        <w:rPr>
+          <w:rFonts w:cstheme="minorHAnsi"/>
+          <w:sz w:val="28"/>
+          <w:szCs w:val="28"/>
+        </w:rPr>
+      </w:pPr>
+      <w:r>
+        <w:rPr>
+          <w:rFonts w:cstheme="minorHAnsi"/>
+          <w:sz w:val="28"/>
+          <w:szCs w:val="28"/>
+        </w:rPr>
+        <w:tab/>
+      </w:r>
+      <w:r>
+        <w:rPr>
+          <w:rFonts w:cstheme="minorHAnsi"/>
+          <w:sz w:val="28"/>
+          <w:szCs w:val="28"/>
+        </w:rPr>
+        <w:tab/>
+        <w:t xml:space="preserve">CAD </w:t>
+      </w:r>
+      <w:r>
+        <w:rPr>
+          <w:rFonts w:cstheme="minorHAnsi"/>
+          <w:sz w:val="28"/>
+          <w:szCs w:val="28"/>
+        </w:rPr>
+        <w:tab/>
+      </w:r>
+      <w:r>
+        <w:rPr>
+          <w:rFonts w:cstheme="minorHAnsi"/>
+          <w:sz w:val="28"/>
+          <w:szCs w:val="28"/>
+        </w:rPr>
+        <w:tab/>
+      </w:r>
+      <w:r>
+        <w:rPr>
+          <w:rFonts w:cstheme="minorHAnsi"/>
+          <w:sz w:val="28"/>
+          <w:szCs w:val="28"/>
+        </w:rPr>
+        <w:tab/>
+        <w:t xml:space="preserve">– </w:t>
+      </w:r>
+      <w:proofErr w:type="spellStart"/>
+      <w:r>
+        <w:rPr>
+          <w:rFonts w:cstheme="minorHAnsi"/>
+          <w:sz w:val="28"/>
+          <w:szCs w:val="28"/>
+        </w:rPr>
+        <w:t>Solidworks</w:t>
+      </w:r>
+      <w:proofErr w:type="spellEnd"/>
+      <w:r>
+        <w:rPr>
+          <w:rFonts w:cstheme="minorHAnsi"/>
+          <w:sz w:val="28"/>
+          <w:szCs w:val="28"/>
+        </w:rPr>
+        <w:t>, Eagle</w:t>
+      </w:r>
+    </w:p>
+    <w:p>
+      <w:pPr>
+        <w:rPr>
+          <w:rFonts w:cstheme="minorHAnsi"/>
+          <w:sz w:val="28"/>
+          <w:szCs w:val="28"/>
+        </w:rPr>
+      </w:pPr>
+      <w:r>
+        <w:rPr>
+          <w:rFonts w:cstheme="minorHAnsi"/>
+          <w:sz w:val="28"/>
+          <w:szCs w:val="28"/>
+        </w:rPr>
+        <w:tab/>
+      </w:r>
+      <w:r>
+        <w:rPr>
+          <w:rFonts w:cstheme="minorHAnsi"/>
+          <w:sz w:val="28"/>
+          <w:szCs w:val="28"/>
+        </w:rPr>
+        <w:tab/>
+        <w:t>Electronics</w:t>
+      </w:r>
+      <w:r>
+        <w:rPr>
+          <w:rFonts w:cstheme="minorHAnsi"/>
+          <w:sz w:val="28"/>
+          <w:szCs w:val="28"/>
+        </w:rPr>
+        <w:tab/>
+      </w:r>
+      <w:r>
+        <w:rPr>
+          <w:rFonts w:cstheme="minorHAnsi"/>
+          <w:sz w:val="28"/>
+          <w:szCs w:val="28"/>
+        </w:rPr>
+        <w:tab/>
+        <w:t xml:space="preserve">– Circuit Design, PCB Design, </w:t>
+      </w:r>
+      <w:r>
+        <w:rPr>
+          <w:rFonts w:cstheme="minorHAnsi"/>
+          <w:sz w:val="28"/>
+          <w:szCs w:val="28"/>
+        </w:rPr>
+        <w:t>Manufacture</w:t>
+      </w:r>
+    </w:p>
+    <w:p>
+      <w:pPr>
+        <w:rPr>
+          <w:rFonts w:cstheme="minorHAnsi"/>
+          <w:sz w:val="28"/>
+          <w:szCs w:val="28"/>
+        </w:rPr>
+      </w:pPr>
+      <w:r>
+        <w:rPr>
+          <w:rFonts w:cstheme="minorHAnsi"/>
+          <w:sz w:val="28"/>
+          <w:szCs w:val="28"/>
+        </w:rPr>
+        <w:t xml:space="preserve"> </w:t>
+      </w:r>
+      <w:r>
+        <w:rPr>
+          <w:rFonts w:cstheme="minorHAnsi"/>
+          <w:sz w:val="28"/>
+          <w:szCs w:val="28"/>
+        </w:rPr>
+        <w:tab/>
+      </w:r>
+      <w:r>
+        <w:rPr>
+          <w:rFonts w:cstheme="minorHAnsi"/>
+          <w:sz w:val="28"/>
+          <w:szCs w:val="28"/>
+        </w:rPr>
+        <w:tab/>
+        <w:t xml:space="preserve">C programming </w:t>
+      </w:r>
+      <w:r>
+        <w:rPr>
+          <w:rFonts w:cstheme="minorHAnsi"/>
+          <w:sz w:val="28"/>
+          <w:szCs w:val="28"/>
+        </w:rPr>
+        <w:tab/>
+        <w:t xml:space="preserve">– Firmware development </w:t>
+      </w:r>
+    </w:p>
+    <w:p>
+      <w:pPr>
+        <w:rPr>
+          <w:rFonts w:cstheme="minorHAnsi"/>
+          <w:sz w:val="28"/>
+          <w:szCs w:val="28"/>
+        </w:rPr>
+      </w:pPr>
+      <w:r>
+        <w:rPr>
+          <w:rFonts w:cstheme="minorHAnsi"/>
+          <w:sz w:val="28"/>
+          <w:szCs w:val="28"/>
+        </w:rPr>
+        <w:tab/>
+      </w:r>
+      <w:r>
+        <w:rPr>
+          <w:rFonts w:cstheme="minorHAnsi"/>
+          <w:sz w:val="28"/>
+          <w:szCs w:val="28"/>
+        </w:rPr>
+        <w:tab/>
+        <w:t xml:space="preserve">Manufacturing </w:t>
+      </w:r>
+      <w:r>
+        <w:rPr>
+          <w:rFonts w:cstheme="minorHAnsi"/>
+          <w:sz w:val="28"/>
+          <w:szCs w:val="28"/>
+        </w:rPr>
+        <w:tab/>
+        <w:t>– CNC, Lathe, Mill, Carbon Fiber Molding</w:t>
+      </w:r>
+    </w:p>
+    <w:p>
+      <w:pPr>
+        <w:ind w:left="3600" w:hanging="2160"/>
+        <w:rPr>
+          <w:rFonts w:cstheme="minorHAnsi"/>
+          <w:sz w:val="28"/>
+          <w:szCs w:val="28"/>
+        </w:rPr>
+      </w:pPr>
+      <w:r>
+        <w:rPr>
+          <w:rFonts w:cstheme="minorHAnsi"/>
+          <w:sz w:val="28"/>
+          <w:szCs w:val="28"/>
+        </w:rPr>
+        <w:t>Self-Teaching</w:t>
+      </w:r>
+      <w:r>
+        <w:rPr>
+          <w:rFonts w:cstheme="minorHAnsi"/>
+          <w:sz w:val="28"/>
+          <w:szCs w:val="28"/>
+        </w:rPr>
+        <w:tab/>
+        <w:t xml:space="preserve">– The ability to research, learn and use any new skill or       </w:t>
+      </w:r>
+      <w:r>
+        <w:rPr>
+          <w:rFonts w:cstheme="minorHAnsi"/>
+          <w:color w:val="FFFFFF" w:themeColor="background1"/>
+          <w:sz w:val="28"/>
+          <w:szCs w:val="28"/>
+        </w:rPr>
+        <w:t>_</w:t>
+      </w:r>
+      <w:r>
+        <w:rPr>
+          <w:rFonts w:cstheme="minorHAnsi"/>
+          <w:sz w:val="28"/>
+          <w:szCs w:val="28"/>
+        </w:rPr>
+        <w:t xml:space="preserve"> information that I need to push the project along</w:t>
+      </w:r>
+    </w:p>
+    <w:p>
+      <w:pPr>
         <w:rPr>
           <w:sz w:val="36"/>
           <w:szCs w:val="36"/>
         </w:rPr>
-        <w:t>:</w:t>
+      </w:pPr>
+    </w:p>
+    <w:p>
+      <w:pPr>
+        <w:rPr>
+          <w:sz w:val="36"/>
+          <w:szCs w:val="36"/>
+        </w:rPr>
+      </w:pPr>
+    </w:p>
+    <w:p>
+      <w:pPr>
+        <w:rPr>
+          <w:sz w:val="36"/>
+          <w:szCs w:val="36"/>
+        </w:rPr>
+      </w:pPr>
+      <w:r>
+        <w:rPr>
+          <w:sz w:val="36"/>
+          <w:szCs w:val="36"/>
+        </w:rPr>
+        <w:lastRenderedPageBreak/>
+        <w:t>In Conclusion</w:t>
+      </w:r>
+    </w:p>
+    <w:p>
+      <w:pPr>
+        <w:rPr>
+          <w:rFonts w:cstheme="minorHAnsi"/>
+          <w:sz w:val="28"/>
+          <w:szCs w:val="28"/>
+        </w:rPr>
+      </w:pPr>
+      <w:r>
+        <w:rPr>
+          <w:rFonts w:cstheme="minorHAnsi"/>
+          <w:sz w:val="28"/>
+          <w:szCs w:val="28"/>
+        </w:rPr>
+        <w:tab/>
+      </w:r>
+      <w:r>
+        <w:rPr>
+          <w:rFonts w:cstheme="minorHAnsi"/>
+          <w:sz w:val="28"/>
+          <w:szCs w:val="28"/>
+        </w:rPr>
+        <w:t>Experiencing the width of the engineering process has inspired me to</w:t>
+      </w:r>
+      <w:r>
+        <w:rPr>
+          <w:rFonts w:cstheme="minorHAnsi"/>
+          <w:sz w:val="28"/>
+          <w:szCs w:val="28"/>
+        </w:rPr>
+        <w:t xml:space="preserve"> join a EE master program and </w:t>
+      </w:r>
+      <w:r>
+        <w:rPr>
+          <w:rFonts w:cstheme="minorHAnsi"/>
+          <w:sz w:val="28"/>
+          <w:szCs w:val="28"/>
+        </w:rPr>
+        <w:t xml:space="preserve">join the hardware world </w:t>
+      </w:r>
+      <w:r>
+        <w:rPr>
+          <w:rFonts w:cstheme="minorHAnsi"/>
+          <w:sz w:val="28"/>
+          <w:szCs w:val="28"/>
+        </w:rPr>
+        <w:t xml:space="preserve">to make products that have a physical impact. </w:t>
+      </w:r>
+    </w:p>
+    <w:p>
+      <w:pPr>
+        <w:rPr>
+          <w:rFonts w:cstheme="minorHAnsi"/>
+          <w:sz w:val="28"/>
+          <w:szCs w:val="28"/>
+        </w:rPr>
+      </w:pPr>
+    </w:p>
+    <w:p>
+      <w:pPr>
+        <w:rPr>
+          <w:rFonts w:cstheme="minorHAnsi"/>
+          <w:sz w:val="28"/>
+          <w:szCs w:val="28"/>
+        </w:rPr>
+      </w:pPr>
+    </w:p>
+    <w:p>
+      <w:pPr>
+        <w:rPr>
+          <w:rFonts w:cstheme="minorHAnsi"/>
+          <w:sz w:val="28"/>
+          <w:szCs w:val="28"/>
+        </w:rPr>
+      </w:pPr>
+      <w:r>
+        <w:rPr>
+          <w:sz w:val="36"/>
+          <w:szCs w:val="36"/>
+        </w:rPr>
+        <w:t>Components not designed or manufacture by project team</w:t>
       </w:r>
     </w:p>
     <w:p>
@@ -2710,101 +3002,74 @@
     </w:p>
     <w:p/>
     <w:p>
-      <w:r>
-        <w:rPr>
-          <w:noProof/>
-        </w:rPr>
-        <w:lastRenderedPageBreak/>
-        <w:drawing>
-          <wp:inline distT="0" distB="0" distL="0" distR="0">
-            <wp:extent cx="5943600" cy="4457700"/>
-            <wp:effectExtent l="0" t="0" r="0" b="0"/>
-            <wp:docPr id="8" name="Picture 8"/>
-            <wp:cNvGraphicFramePr>
-              <a:graphicFrameLocks xmlns:a="http://schemas.openxmlformats.org/drawingml/2006/main" noChangeAspect="1"/>
-            </wp:cNvGraphicFramePr>
-            <a:graphic xmlns:a="http://schemas.openxmlformats.org/drawingml/2006/main">
-              <a:graphicData uri="http://schemas.openxmlformats.org/drawingml/2006/picture">
-                <pic:pic xmlns:pic="http://schemas.openxmlformats.org/drawingml/2006/picture">
-                  <pic:nvPicPr>
-                    <pic:cNvPr id="8" name="IMG_3543.JPG"/>
-                    <pic:cNvPicPr/>
-                  </pic:nvPicPr>
-                  <pic:blipFill>
-                    <a:blip r:embed="rId21" cstate="print">
-                      <a:extLst>
-                        <a:ext uri="{28A0092B-C50C-407E-A947-70E740481C1C}">
-                          <a14:useLocalDpi xmlns:a14="http://schemas.microsoft.com/office/drawing/2010/main" val="0"/>
-                        </a:ext>
-                      </a:extLst>
-                    </a:blip>
-                    <a:stretch>
-                      <a:fillRect/>
-                    </a:stretch>
-                  </pic:blipFill>
-                  <pic:spPr>
-                    <a:xfrm>
-                      <a:off x="0" y="0"/>
-                      <a:ext cx="5943600" cy="4457700"/>
-                    </a:xfrm>
-                    <a:prstGeom prst="rect">
-                      <a:avLst/>
-                    </a:prstGeom>
-                  </pic:spPr>
-                </pic:pic>
-              </a:graphicData>
-            </a:graphic>
-          </wp:inline>
-        </w:drawing>
-      </w:r>
-      <w:r>
-        <w:rPr>
-          <w:noProof/>
-        </w:rPr>
-        <w:lastRenderedPageBreak/>
-        <w:drawing>
-          <wp:inline distT="0" distB="0" distL="0" distR="0">
-            <wp:extent cx="5943600" cy="4457700"/>
-            <wp:effectExtent l="0" t="0" r="0" b="0"/>
-            <wp:docPr id="9" name="Picture 9"/>
-            <wp:cNvGraphicFramePr>
-              <a:graphicFrameLocks xmlns:a="http://schemas.openxmlformats.org/drawingml/2006/main" noChangeAspect="1"/>
-            </wp:cNvGraphicFramePr>
-            <a:graphic xmlns:a="http://schemas.openxmlformats.org/drawingml/2006/main">
-              <a:graphicData uri="http://schemas.openxmlformats.org/drawingml/2006/picture">
-                <pic:pic xmlns:pic="http://schemas.openxmlformats.org/drawingml/2006/picture">
-                  <pic:nvPicPr>
-                    <pic:cNvPr id="9" name="IMG_3682.JPG"/>
-                    <pic:cNvPicPr/>
-                  </pic:nvPicPr>
-                  <pic:blipFill>
-                    <a:blip r:embed="rId22" cstate="print">
-                      <a:extLst>
-                        <a:ext uri="{28A0092B-C50C-407E-A947-70E740481C1C}">
-                          <a14:useLocalDpi xmlns:a14="http://schemas.microsoft.com/office/drawing/2010/main" val="0"/>
-                        </a:ext>
-                      </a:extLst>
-                    </a:blip>
-                    <a:stretch>
-                      <a:fillRect/>
-                    </a:stretch>
-                  </pic:blipFill>
-                  <pic:spPr>
-                    <a:xfrm>
-                      <a:off x="0" y="0"/>
-                      <a:ext cx="5943600" cy="4457700"/>
-                    </a:xfrm>
-                    <a:prstGeom prst="rect">
-                      <a:avLst/>
-                    </a:prstGeom>
-                  </pic:spPr>
-                </pic:pic>
-              </a:graphicData>
-            </a:graphic>
-          </wp:inline>
-        </w:drawing>
-      </w:r>
-    </w:p>
+      <w:bookmarkStart w:id="1" w:name="_GoBack"/>
+      <w:bookmarkEnd w:id="1"/>
+    </w:p>
+    <w:p/>
+    <w:p>
+      <w:pPr>
+        <w:rPr>
+          <w:sz w:val="36"/>
+          <w:szCs w:val="36"/>
+        </w:rPr>
+      </w:pPr>
+      <w:r>
+        <w:rPr>
+          <w:sz w:val="36"/>
+          <w:szCs w:val="36"/>
+        </w:rPr>
+        <w:t>More Info</w:t>
+      </w:r>
+    </w:p>
+    <w:p>
+      <w:pPr>
+        <w:ind w:firstLine="720"/>
+      </w:pPr>
+      <w:hyperlink r:id="rId21" w:history="1">
+        <w:proofErr w:type="spellStart"/>
+        <w:r>
+          <w:rPr>
+            <w:rStyle w:val="Hyperlink"/>
+          </w:rPr>
+          <w:t>Hackaday</w:t>
+        </w:r>
+        <w:proofErr w:type="spellEnd"/>
+        <w:r>
+          <w:rPr>
+            <w:rStyle w:val="Hyperlink"/>
+          </w:rPr>
+          <w:t xml:space="preserve"> </w:t>
+        </w:r>
+        <w:r>
+          <w:rPr>
+            <w:rStyle w:val="Hyperlink"/>
+          </w:rPr>
+          <w:t>P</w:t>
+        </w:r>
+        <w:r>
+          <w:rPr>
+            <w:rStyle w:val="Hyperlink"/>
+          </w:rPr>
+          <w:t>roject Page</w:t>
+        </w:r>
+      </w:hyperlink>
+    </w:p>
+    <w:p>
+      <w:pPr>
+        <w:ind w:firstLine="720"/>
+      </w:pPr>
+      <w:hyperlink r:id="rId22" w:history="1">
+        <w:proofErr w:type="spellStart"/>
+        <w:r>
+          <w:rPr>
+            <w:rStyle w:val="Hyperlink"/>
+          </w:rPr>
+          <w:t>Github</w:t>
+        </w:r>
+        <w:proofErr w:type="spellEnd"/>
+      </w:hyperlink>
+    </w:p>
+    <w:p/>
     <w:sectPr>
       <w:pgSz w:w="12240" w:h="15840"/>
       <w:pgMar w:top="1440" w:right="1080" w:bottom="1440" w:left="1080" w:header="720" w:footer="720" w:gutter="0"/>
@@ -3410,6 +3675,29 @@
       <w:szCs w:val="18"/>
     </w:rPr>
   </w:style>
+  <w:style w:type="character" w:styleId="Hyperlink">
+    <w:name w:val="Hyperlink"/>
+    <w:basedOn w:val="DefaultParagraphFont"/>
+    <w:uiPriority w:val="99"/>
+    <w:unhideWhenUsed/>
+    <w:rsid w:val="00851774"/>
+    <w:rPr>
+      <w:color w:val="0563C1" w:themeColor="hyperlink"/>
+      <w:u w:val="single"/>
+    </w:rPr>
+  </w:style>
+  <w:style w:type="character" w:styleId="UnresolvedMention">
+    <w:name w:val="Unresolved Mention"/>
+    <w:basedOn w:val="DefaultParagraphFont"/>
+    <w:uiPriority w:val="99"/>
+    <w:semiHidden/>
+    <w:unhideWhenUsed/>
+    <w:rsid w:val="00851774"/>
+    <w:rPr>
+      <w:color w:val="808080"/>
+      <w:shd w:val="clear" w:color="auto" w:fill="E6E6E6"/>
+    </w:rPr>
+  </w:style>
 </w:styles>
 </file>
 
@@ -3713,7 +4001,7 @@
 </file>
 
 <file path=customXml/itemProps1.xml><?xml version="1.0" encoding="utf-8"?>
-<ds:datastoreItem xmlns:ds="http://schemas.openxmlformats.org/officeDocument/2006/customXml" ds:itemID="{581A0DE2-E7EC-49EC-94F1-3C77B0E7A6E0}">
+<ds:datastoreItem xmlns:ds="http://schemas.openxmlformats.org/officeDocument/2006/customXml" ds:itemID="{40413036-7BB4-4E85-904E-D6E10A533646}">
   <ds:schemaRefs>
     <ds:schemaRef ds:uri="http://schemas.openxmlformats.org/officeDocument/2006/bibliography"/>
   </ds:schemaRefs>

</xml_diff>